<commit_message>
ready to test, all conversions and randomizations complete
</commit_message>
<xml_diff>
--- a/word/CPIdesOfMarch.docx
+++ b/word/CPIdesOfMarch.docx
@@ -11,8 +11,6 @@
           <w:szCs w:val="24"/>
         </w:rPr>
       </w:pPr>
-      <w:bookmarkStart w:id="0" w:name="_GoBack"/>
-      <w:bookmarkEnd w:id="0"/>
       <w:r>
         <w:rPr>
           <w:rFonts w:ascii="Times New Roman" w:eastAsia="Times New Roman" w:hAnsi="Times New Roman" w:cs="Times New Roman"/>
@@ -62,7 +60,96 @@
           <w:rFonts w:ascii="Times New Roman" w:eastAsia="Times New Roman" w:hAnsi="Times New Roman" w:cs="Times New Roman"/>
           <w:color w:val="000000"/>
         </w:rPr>
-        <w:t>Choose the letter that best answers each question.  Please write the letter of the correct answer on the line next to the number.  Please write in capital letters.  Failure to follow these directions will result in five percentage points off your final grade.</w:t>
+        <w:t xml:space="preserve">Choose the letter that best </w:t>
+      </w:r>
+      <w:r>
+        <w:rPr>
+          <w:rFonts w:ascii="Times New Roman" w:eastAsia="Times New Roman" w:hAnsi="Times New Roman" w:cs="Times New Roman"/>
+          <w:color w:val="000000"/>
+          <w:u w:val="single"/>
+        </w:rPr>
+        <w:t>answers each</w:t>
+      </w:r>
+      <w:r>
+        <w:rPr>
+          <w:rFonts w:ascii="Times New Roman" w:eastAsia="Times New Roman" w:hAnsi="Times New Roman" w:cs="Times New Roman"/>
+          <w:color w:val="000000"/>
+        </w:rPr>
+        <w:t xml:space="preserve"> question</w:t>
+      </w:r>
+      <w:r>
+        <w:rPr>
+          <w:rFonts w:ascii="Times New Roman" w:eastAsia="Times New Roman" w:hAnsi="Times New Roman" w:cs="Times New Roman"/>
+          <w:color w:val="000000"/>
+        </w:rPr>
+        <w:t xml:space="preserve">.  </w:t>
+      </w:r>
+      <w:r>
+        <w:rPr>
+          <w:rFonts w:ascii="Times New Roman" w:eastAsia="Times New Roman" w:hAnsi="Times New Roman" w:cs="Times New Roman"/>
+          <w:color w:val="000000"/>
+        </w:rPr>
+        <w:t>Please write the letter of the correct answer o</w:t>
+      </w:r>
+      <w:r>
+        <w:rPr>
+          <w:rFonts w:ascii="Times New Roman" w:eastAsia="Times New Roman" w:hAnsi="Times New Roman" w:cs="Times New Roman"/>
+          <w:color w:val="000000"/>
+        </w:rPr>
+        <w:t xml:space="preserve">n the line next to the number.  </w:t>
+      </w:r>
+      <w:r>
+        <w:rPr>
+          <w:rFonts w:ascii="Times New Roman" w:eastAsia="Times New Roman" w:hAnsi="Times New Roman" w:cs="Times New Roman"/>
+          <w:color w:val="000000"/>
+        </w:rPr>
+        <w:t xml:space="preserve">Please write in </w:t>
+      </w:r>
+      <w:r>
+        <w:rPr>
+          <w:rFonts w:ascii="Times New Roman" w:eastAsia="Times New Roman" w:hAnsi="Times New Roman" w:cs="Times New Roman"/>
+          <w:b/>
+          <w:color w:val="000000"/>
+        </w:rPr>
+        <w:t xml:space="preserve">capital </w:t>
+      </w:r>
+      <w:r>
+        <w:rPr>
+          <w:rFonts w:ascii="Times New Roman" w:eastAsia="Times New Roman" w:hAnsi="Times New Roman" w:cs="Times New Roman"/>
+          <w:color w:val="000000"/>
+        </w:rPr>
+        <w:t xml:space="preserve">letters.  </w:t>
+      </w:r>
+      <w:r>
+        <w:rPr>
+          <w:rFonts w:ascii="Times New Roman" w:eastAsia="Times New Roman" w:hAnsi="Times New Roman" w:cs="Times New Roman"/>
+          <w:i/>
+          <w:color w:val="000000"/>
+        </w:rPr>
+        <w:t>Failure to follow these directions</w:t>
+      </w:r>
+      <w:r>
+        <w:rPr>
+          <w:rFonts w:ascii="Times New Roman" w:eastAsia="Times New Roman" w:hAnsi="Times New Roman" w:cs="Times New Roman"/>
+          <w:color w:val="000000"/>
+        </w:rPr>
+        <w:t xml:space="preserve"> will result in five percentage </w:t>
+      </w:r>
+      <w:r>
+        <w:rPr>
+          <w:rFonts w:ascii="Times New Roman" w:eastAsia="Times New Roman" w:hAnsi="Times New Roman" w:cs="Times New Roman"/>
+          <w:i/>
+          <w:color w:val="000000"/>
+          <w:u w:val="single"/>
+        </w:rPr>
+        <w:t>points off your final</w:t>
+      </w:r>
+      <w:r>
+        <w:rPr>
+          <w:rFonts w:ascii="Times New Roman" w:eastAsia="Times New Roman" w:hAnsi="Times New Roman" w:cs="Times New Roman"/>
+          <w:color w:val="000000"/>
+        </w:rPr>
+        <w:t xml:space="preserve"> grade.</w:t>
       </w:r>
     </w:p>
     <w:p>
@@ -79,7 +166,7 @@
       <w:pPr>
         <w:numPr>
           <w:ilvl w:val="0"/>
-          <w:numId w:val="1"/>
+          <w:numId w:val="25"/>
         </w:numPr>
         <w:spacing w:after="0" w:line="240" w:lineRule="auto"/>
         <w:textAlignment w:val="baseline"/>
@@ -116,10 +203,9 @@
       <w:pPr>
         <w:numPr>
           <w:ilvl w:val="1"/>
-          <w:numId w:val="2"/>
-        </w:numPr>
-        <w:spacing w:after="0" w:line="240" w:lineRule="auto"/>
-        <w:ind w:left="1440" w:hanging="360"/>
+          <w:numId w:val="25"/>
+        </w:numPr>
+        <w:spacing w:after="0" w:line="240" w:lineRule="auto"/>
         <w:textAlignment w:val="baseline"/>
         <w:rPr>
           <w:rFonts w:ascii="Times New Roman" w:eastAsia="Times New Roman" w:hAnsi="Times New Roman" w:cs="Times New Roman"/>
@@ -138,10 +224,9 @@
       <w:pPr>
         <w:numPr>
           <w:ilvl w:val="1"/>
-          <w:numId w:val="2"/>
-        </w:numPr>
-        <w:spacing w:after="0" w:line="240" w:lineRule="auto"/>
-        <w:ind w:left="1440" w:hanging="360"/>
+          <w:numId w:val="25"/>
+        </w:numPr>
+        <w:spacing w:after="0" w:line="240" w:lineRule="auto"/>
         <w:textAlignment w:val="baseline"/>
         <w:rPr>
           <w:rFonts w:ascii="Times New Roman" w:eastAsia="Times New Roman" w:hAnsi="Times New Roman" w:cs="Times New Roman"/>
@@ -160,10 +245,9 @@
       <w:pPr>
         <w:numPr>
           <w:ilvl w:val="1"/>
-          <w:numId w:val="2"/>
-        </w:numPr>
-        <w:spacing w:after="0" w:line="240" w:lineRule="auto"/>
-        <w:ind w:left="1440" w:hanging="360"/>
+          <w:numId w:val="25"/>
+        </w:numPr>
+        <w:spacing w:after="0" w:line="240" w:lineRule="auto"/>
         <w:textAlignment w:val="baseline"/>
         <w:rPr>
           <w:rFonts w:ascii="Times New Roman" w:eastAsia="Times New Roman" w:hAnsi="Times New Roman" w:cs="Times New Roman"/>
@@ -182,10 +266,9 @@
       <w:pPr>
         <w:numPr>
           <w:ilvl w:val="1"/>
-          <w:numId w:val="2"/>
-        </w:numPr>
-        <w:spacing w:after="0" w:line="240" w:lineRule="auto"/>
-        <w:ind w:left="1440" w:hanging="360"/>
+          <w:numId w:val="25"/>
+        </w:numPr>
+        <w:spacing w:after="0" w:line="240" w:lineRule="auto"/>
         <w:textAlignment w:val="baseline"/>
         <w:rPr>
           <w:rFonts w:ascii="Times New Roman" w:eastAsia="Times New Roman" w:hAnsi="Times New Roman" w:cs="Times New Roman"/>
@@ -206,10 +289,9 @@
       <w:pPr>
         <w:numPr>
           <w:ilvl w:val="1"/>
-          <w:numId w:val="2"/>
-        </w:numPr>
-        <w:spacing w:after="0" w:line="240" w:lineRule="auto"/>
-        <w:ind w:left="1440" w:hanging="360"/>
+          <w:numId w:val="25"/>
+        </w:numPr>
+        <w:spacing w:after="0" w:line="240" w:lineRule="auto"/>
         <w:textAlignment w:val="baseline"/>
         <w:rPr>
           <w:rFonts w:ascii="Times New Roman" w:eastAsia="Times New Roman" w:hAnsi="Times New Roman" w:cs="Times New Roman"/>
@@ -239,7 +321,7 @@
       <w:pPr>
         <w:numPr>
           <w:ilvl w:val="0"/>
-          <w:numId w:val="2"/>
+          <w:numId w:val="25"/>
         </w:numPr>
         <w:spacing w:after="0" w:line="240" w:lineRule="auto"/>
         <w:textAlignment w:val="baseline"/>
@@ -260,7 +342,7 @@
       <w:pPr>
         <w:numPr>
           <w:ilvl w:val="1"/>
-          <w:numId w:val="3"/>
+          <w:numId w:val="25"/>
         </w:numPr>
         <w:spacing w:after="0" w:line="240" w:lineRule="auto"/>
         <w:textAlignment w:val="baseline"/>
@@ -281,7 +363,7 @@
       <w:pPr>
         <w:numPr>
           <w:ilvl w:val="1"/>
-          <w:numId w:val="3"/>
+          <w:numId w:val="25"/>
         </w:numPr>
         <w:spacing w:after="0" w:line="240" w:lineRule="auto"/>
         <w:textAlignment w:val="baseline"/>
@@ -302,7 +384,7 @@
       <w:pPr>
         <w:numPr>
           <w:ilvl w:val="1"/>
-          <w:numId w:val="3"/>
+          <w:numId w:val="25"/>
         </w:numPr>
         <w:spacing w:after="0" w:line="240" w:lineRule="auto"/>
         <w:textAlignment w:val="baseline"/>
@@ -323,7 +405,7 @@
       <w:pPr>
         <w:numPr>
           <w:ilvl w:val="1"/>
-          <w:numId w:val="3"/>
+          <w:numId w:val="25"/>
         </w:numPr>
         <w:spacing w:after="0" w:line="240" w:lineRule="auto"/>
         <w:textAlignment w:val="baseline"/>
@@ -346,7 +428,7 @@
       <w:pPr>
         <w:numPr>
           <w:ilvl w:val="1"/>
-          <w:numId w:val="3"/>
+          <w:numId w:val="25"/>
         </w:numPr>
         <w:spacing w:after="0" w:line="240" w:lineRule="auto"/>
         <w:textAlignment w:val="baseline"/>
@@ -377,7 +459,7 @@
       <w:pPr>
         <w:numPr>
           <w:ilvl w:val="0"/>
-          <w:numId w:val="3"/>
+          <w:numId w:val="25"/>
         </w:numPr>
         <w:spacing w:after="0" w:line="240" w:lineRule="auto"/>
         <w:textAlignment w:val="baseline"/>
@@ -398,7 +480,7 @@
       <w:pPr>
         <w:numPr>
           <w:ilvl w:val="1"/>
-          <w:numId w:val="4"/>
+          <w:numId w:val="25"/>
         </w:numPr>
         <w:spacing w:after="0" w:line="240" w:lineRule="auto"/>
         <w:textAlignment w:val="baseline"/>
@@ -419,7 +501,7 @@
       <w:pPr>
         <w:numPr>
           <w:ilvl w:val="1"/>
-          <w:numId w:val="4"/>
+          <w:numId w:val="25"/>
         </w:numPr>
         <w:spacing w:after="0" w:line="240" w:lineRule="auto"/>
         <w:textAlignment w:val="baseline"/>
@@ -442,7 +524,7 @@
       <w:pPr>
         <w:numPr>
           <w:ilvl w:val="1"/>
-          <w:numId w:val="4"/>
+          <w:numId w:val="25"/>
         </w:numPr>
         <w:spacing w:after="0" w:line="240" w:lineRule="auto"/>
         <w:textAlignment w:val="baseline"/>
@@ -463,7 +545,7 @@
       <w:pPr>
         <w:numPr>
           <w:ilvl w:val="1"/>
-          <w:numId w:val="4"/>
+          <w:numId w:val="25"/>
         </w:numPr>
         <w:spacing w:after="0" w:line="240" w:lineRule="auto"/>
         <w:textAlignment w:val="baseline"/>
@@ -484,7 +566,7 @@
       <w:pPr>
         <w:numPr>
           <w:ilvl w:val="1"/>
-          <w:numId w:val="4"/>
+          <w:numId w:val="25"/>
         </w:numPr>
         <w:spacing w:after="0" w:line="240" w:lineRule="auto"/>
         <w:textAlignment w:val="baseline"/>
@@ -515,7 +597,7 @@
       <w:pPr>
         <w:numPr>
           <w:ilvl w:val="0"/>
-          <w:numId w:val="4"/>
+          <w:numId w:val="25"/>
         </w:numPr>
         <w:spacing w:after="0" w:line="240" w:lineRule="auto"/>
         <w:textAlignment w:val="baseline"/>
@@ -536,7 +618,7 @@
       <w:pPr>
         <w:numPr>
           <w:ilvl w:val="1"/>
-          <w:numId w:val="5"/>
+          <w:numId w:val="25"/>
         </w:numPr>
         <w:spacing w:after="0" w:line="240" w:lineRule="auto"/>
         <w:textAlignment w:val="baseline"/>
@@ -559,7 +641,7 @@
       <w:pPr>
         <w:numPr>
           <w:ilvl w:val="1"/>
-          <w:numId w:val="5"/>
+          <w:numId w:val="25"/>
         </w:numPr>
         <w:spacing w:after="0" w:line="240" w:lineRule="auto"/>
         <w:textAlignment w:val="baseline"/>
@@ -580,7 +662,7 @@
       <w:pPr>
         <w:numPr>
           <w:ilvl w:val="1"/>
-          <w:numId w:val="5"/>
+          <w:numId w:val="25"/>
         </w:numPr>
         <w:spacing w:after="0" w:line="240" w:lineRule="auto"/>
         <w:textAlignment w:val="baseline"/>
@@ -601,7 +683,7 @@
       <w:pPr>
         <w:numPr>
           <w:ilvl w:val="1"/>
-          <w:numId w:val="5"/>
+          <w:numId w:val="25"/>
         </w:numPr>
         <w:spacing w:after="0" w:line="240" w:lineRule="auto"/>
         <w:textAlignment w:val="baseline"/>
@@ -622,7 +704,7 @@
       <w:pPr>
         <w:numPr>
           <w:ilvl w:val="1"/>
-          <w:numId w:val="5"/>
+          <w:numId w:val="25"/>
         </w:numPr>
         <w:spacing w:after="0" w:line="240" w:lineRule="auto"/>
         <w:textAlignment w:val="baseline"/>
@@ -653,7 +735,7 @@
       <w:pPr>
         <w:numPr>
           <w:ilvl w:val="0"/>
-          <w:numId w:val="5"/>
+          <w:numId w:val="25"/>
         </w:numPr>
         <w:spacing w:after="0" w:line="240" w:lineRule="auto"/>
         <w:textAlignment w:val="baseline"/>
@@ -674,7 +756,7 @@
       <w:pPr>
         <w:numPr>
           <w:ilvl w:val="1"/>
-          <w:numId w:val="6"/>
+          <w:numId w:val="25"/>
         </w:numPr>
         <w:spacing w:after="0" w:line="240" w:lineRule="auto"/>
         <w:textAlignment w:val="baseline"/>
@@ -695,7 +777,7 @@
       <w:pPr>
         <w:numPr>
           <w:ilvl w:val="1"/>
-          <w:numId w:val="6"/>
+          <w:numId w:val="25"/>
         </w:numPr>
         <w:spacing w:after="0" w:line="240" w:lineRule="auto"/>
         <w:textAlignment w:val="baseline"/>
@@ -718,7 +800,7 @@
       <w:pPr>
         <w:numPr>
           <w:ilvl w:val="1"/>
-          <w:numId w:val="6"/>
+          <w:numId w:val="25"/>
         </w:numPr>
         <w:spacing w:after="0" w:line="240" w:lineRule="auto"/>
         <w:textAlignment w:val="baseline"/>
@@ -739,7 +821,7 @@
       <w:pPr>
         <w:numPr>
           <w:ilvl w:val="1"/>
-          <w:numId w:val="6"/>
+          <w:numId w:val="25"/>
         </w:numPr>
         <w:spacing w:after="0" w:line="240" w:lineRule="auto"/>
         <w:textAlignment w:val="baseline"/>
@@ -760,7 +842,7 @@
       <w:pPr>
         <w:numPr>
           <w:ilvl w:val="1"/>
-          <w:numId w:val="6"/>
+          <w:numId w:val="25"/>
         </w:numPr>
         <w:spacing w:after="0" w:line="240" w:lineRule="auto"/>
         <w:textAlignment w:val="baseline"/>
@@ -781,7 +863,7 @@
       <w:pPr>
         <w:numPr>
           <w:ilvl w:val="1"/>
-          <w:numId w:val="6"/>
+          <w:numId w:val="25"/>
         </w:numPr>
         <w:spacing w:after="0" w:line="240" w:lineRule="auto"/>
         <w:textAlignment w:val="baseline"/>
@@ -812,67 +894,89 @@
       <w:pPr>
         <w:numPr>
           <w:ilvl w:val="0"/>
-          <w:numId w:val="6"/>
-        </w:numPr>
-        <w:spacing w:after="0" w:line="240" w:lineRule="auto"/>
-        <w:textAlignment w:val="baseline"/>
-        <w:rPr>
-          <w:rFonts w:ascii="Times New Roman" w:eastAsia="Times New Roman" w:hAnsi="Times New Roman" w:cs="Times New Roman"/>
-          <w:color w:val="000000"/>
-        </w:rPr>
-      </w:pPr>
-      <w:r>
-        <w:rPr>
-          <w:rFonts w:ascii="Times New Roman" w:eastAsia="Times New Roman" w:hAnsi="Times New Roman" w:cs="Times New Roman"/>
-          <w:color w:val="000000"/>
-        </w:rPr>
-        <w:t xml:space="preserve">____For the majority of which century did Queen Victoria’s reign? </w:t>
+          <w:numId w:val="25"/>
+        </w:numPr>
+        <w:spacing w:after="0" w:line="240" w:lineRule="auto"/>
+        <w:textAlignment w:val="baseline"/>
+        <w:rPr>
+          <w:rFonts w:ascii="Times New Roman" w:eastAsia="Times New Roman" w:hAnsi="Times New Roman" w:cs="Times New Roman"/>
+          <w:color w:val="000000"/>
+        </w:rPr>
+      </w:pPr>
+      <w:r>
+        <w:rPr>
+          <w:rFonts w:ascii="Times New Roman" w:eastAsia="Times New Roman" w:hAnsi="Times New Roman" w:cs="Times New Roman"/>
+          <w:color w:val="000000"/>
+        </w:rPr>
+        <w:t>____For the majority of which century did Queen Victoria’s reign?</w:t>
       </w:r>
     </w:p>
     <w:p>
       <w:pPr>
         <w:pStyle w:val="ListParagraph"/>
-        <w:spacing w:after="0" w:line="240" w:lineRule="auto"/>
-        <w:textAlignment w:val="baseline"/>
-        <w:rPr>
-          <w:rFonts w:ascii="Times New Roman" w:eastAsia="Times New Roman" w:hAnsi="Times New Roman" w:cs="Times New Roman"/>
-          <w:color w:val="000000"/>
-        </w:rPr>
-      </w:pPr>
-      <w:r>
-        <w:rPr>
-          <w:rFonts w:ascii="Times New Roman" w:eastAsia="Times New Roman" w:hAnsi="Times New Roman" w:cs="Times New Roman"/>
-          <w:color w:val="000000"/>
-        </w:rPr>
-        <w:t xml:space="preserve">17th, </w:t>
-      </w:r>
-    </w:p>
-    <w:p>
-      <w:pPr>
-        <w:numPr>
-          <w:ilvl w:val="1"/>
-          <w:numId w:val="7"/>
-        </w:numPr>
-        <w:spacing w:after="0" w:line="240" w:lineRule="auto"/>
-        <w:textAlignment w:val="baseline"/>
-        <w:rPr>
-          <w:rFonts w:ascii="Times New Roman" w:eastAsia="Times New Roman" w:hAnsi="Times New Roman" w:cs="Times New Roman"/>
-          <w:color w:val="000000"/>
-        </w:rPr>
-      </w:pPr>
-      <w:r>
-        <w:rPr>
-          <w:rFonts w:ascii="Times New Roman" w:eastAsia="Times New Roman" w:hAnsi="Times New Roman" w:cs="Times New Roman"/>
-          <w:color w:val="000000"/>
-        </w:rPr>
-        <w:t xml:space="preserve">18th, </w:t>
-      </w:r>
-    </w:p>
-    <w:p>
-      <w:pPr>
-        <w:numPr>
-          <w:ilvl w:val="1"/>
-          <w:numId w:val="7"/>
+        <w:numPr>
+          <w:ilvl w:val="1"/>
+          <w:numId w:val="25"/>
+        </w:numPr>
+        <w:spacing w:after="0" w:line="240" w:lineRule="auto"/>
+        <w:textAlignment w:val="baseline"/>
+        <w:rPr>
+          <w:rFonts w:ascii="Times New Roman" w:eastAsia="Times New Roman" w:hAnsi="Times New Roman" w:cs="Times New Roman"/>
+          <w:color w:val="000000"/>
+        </w:rPr>
+      </w:pPr>
+      <w:r>
+        <w:rPr>
+          <w:rFonts w:ascii="Times New Roman" w:eastAsia="Times New Roman" w:hAnsi="Times New Roman" w:cs="Times New Roman"/>
+          <w:color w:val="000000"/>
+        </w:rPr>
+        <w:t>17</w:t>
+      </w:r>
+      <w:r>
+        <w:rPr>
+          <w:rFonts w:ascii="Times New Roman" w:eastAsia="Times New Roman" w:hAnsi="Times New Roman" w:cs="Times New Roman"/>
+          <w:color w:val="000000"/>
+          <w:vertAlign w:val="superscript"/>
+        </w:rPr>
+        <w:t>th</w:t>
+      </w:r>
+    </w:p>
+    <w:p>
+      <w:pPr>
+        <w:pStyle w:val="ListParagraph"/>
+        <w:numPr>
+          <w:ilvl w:val="1"/>
+          <w:numId w:val="25"/>
+        </w:numPr>
+        <w:spacing w:after="0" w:line="240" w:lineRule="auto"/>
+        <w:textAlignment w:val="baseline"/>
+        <w:rPr>
+          <w:rFonts w:ascii="Times New Roman" w:eastAsia="Times New Roman" w:hAnsi="Times New Roman" w:cs="Times New Roman"/>
+          <w:color w:val="000000"/>
+        </w:rPr>
+      </w:pPr>
+      <w:r>
+        <w:rPr>
+          <w:rFonts w:ascii="Times New Roman" w:eastAsia="Times New Roman" w:hAnsi="Times New Roman" w:cs="Times New Roman"/>
+          <w:color w:val="000000"/>
+        </w:rPr>
+        <w:t>18</w:t>
+      </w:r>
+      <w:r>
+        <w:rPr>
+          <w:rFonts w:ascii="Times New Roman" w:eastAsia="Times New Roman" w:hAnsi="Times New Roman" w:cs="Times New Roman"/>
+          <w:color w:val="000000"/>
+          <w:vertAlign w:val="superscript"/>
+        </w:rPr>
+        <w:t>th</w:t>
+      </w:r>
+    </w:p>
+    <w:p>
+      <w:pPr>
+        <w:pStyle w:val="ListParagraph"/>
+        <w:numPr>
+          <w:ilvl w:val="1"/>
+          <w:numId w:val="25"/>
         </w:numPr>
         <w:spacing w:after="0" w:line="240" w:lineRule="auto"/>
         <w:textAlignment w:val="baseline"/>
@@ -888,14 +992,32 @@
           <w:b/>
           <w:color w:val="000000"/>
         </w:rPr>
-        <w:t xml:space="preserve">19th, </w:t>
-      </w:r>
-    </w:p>
-    <w:p>
-      <w:pPr>
-        <w:numPr>
-          <w:ilvl w:val="1"/>
-          <w:numId w:val="7"/>
+        <w:t>19</w:t>
+      </w:r>
+      <w:r>
+        <w:rPr>
+          <w:rFonts w:ascii="Times New Roman" w:eastAsia="Times New Roman" w:hAnsi="Times New Roman" w:cs="Times New Roman"/>
+          <w:b/>
+          <w:color w:val="000000"/>
+          <w:vertAlign w:val="superscript"/>
+        </w:rPr>
+        <w:t>th</w:t>
+      </w:r>
+      <w:r>
+        <w:rPr>
+          <w:rFonts w:ascii="Times New Roman" w:eastAsia="Times New Roman" w:hAnsi="Times New Roman" w:cs="Times New Roman"/>
+          <w:b/>
+          <w:color w:val="000000"/>
+        </w:rPr>
+        <w:t xml:space="preserve">, </w:t>
+      </w:r>
+    </w:p>
+    <w:p>
+      <w:pPr>
+        <w:pStyle w:val="ListParagraph"/>
+        <w:numPr>
+          <w:ilvl w:val="1"/>
+          <w:numId w:val="25"/>
         </w:numPr>
         <w:spacing w:after="0" w:line="240" w:lineRule="auto"/>
         <w:textAlignment w:val="baseline"/>
@@ -934,7 +1056,7 @@
       <w:pPr>
         <w:numPr>
           <w:ilvl w:val="0"/>
-          <w:numId w:val="7"/>
+          <w:numId w:val="25"/>
         </w:numPr>
         <w:spacing w:after="0" w:line="240" w:lineRule="auto"/>
         <w:textAlignment w:val="baseline"/>
@@ -956,7 +1078,7 @@
       <w:pPr>
         <w:numPr>
           <w:ilvl w:val="1"/>
-          <w:numId w:val="8"/>
+          <w:numId w:val="25"/>
         </w:numPr>
         <w:spacing w:after="0" w:line="240" w:lineRule="auto"/>
         <w:textAlignment w:val="baseline"/>
@@ -977,7 +1099,7 @@
       <w:pPr>
         <w:numPr>
           <w:ilvl w:val="1"/>
-          <w:numId w:val="8"/>
+          <w:numId w:val="25"/>
         </w:numPr>
         <w:spacing w:after="0" w:line="240" w:lineRule="auto"/>
         <w:textAlignment w:val="baseline"/>
@@ -998,7 +1120,7 @@
       <w:pPr>
         <w:numPr>
           <w:ilvl w:val="1"/>
-          <w:numId w:val="8"/>
+          <w:numId w:val="25"/>
         </w:numPr>
         <w:spacing w:after="0" w:line="240" w:lineRule="auto"/>
         <w:textAlignment w:val="baseline"/>
@@ -1021,7 +1143,7 @@
       <w:pPr>
         <w:numPr>
           <w:ilvl w:val="1"/>
-          <w:numId w:val="8"/>
+          <w:numId w:val="25"/>
         </w:numPr>
         <w:spacing w:after="0" w:line="240" w:lineRule="auto"/>
         <w:textAlignment w:val="baseline"/>
@@ -1052,7 +1174,7 @@
       <w:pPr>
         <w:numPr>
           <w:ilvl w:val="0"/>
-          <w:numId w:val="9"/>
+          <w:numId w:val="25"/>
         </w:numPr>
         <w:spacing w:after="0" w:line="240" w:lineRule="auto"/>
         <w:textAlignment w:val="baseline"/>
@@ -1089,7 +1211,7 @@
       <w:pPr>
         <w:numPr>
           <w:ilvl w:val="1"/>
-          <w:numId w:val="10"/>
+          <w:numId w:val="25"/>
         </w:numPr>
         <w:spacing w:after="0" w:line="240" w:lineRule="auto"/>
         <w:textAlignment w:val="baseline"/>
@@ -1112,7 +1234,7 @@
       <w:pPr>
         <w:numPr>
           <w:ilvl w:val="1"/>
-          <w:numId w:val="10"/>
+          <w:numId w:val="25"/>
         </w:numPr>
         <w:spacing w:after="0" w:line="240" w:lineRule="auto"/>
         <w:textAlignment w:val="baseline"/>
@@ -1135,7 +1257,7 @@
       <w:pPr>
         <w:numPr>
           <w:ilvl w:val="1"/>
-          <w:numId w:val="10"/>
+          <w:numId w:val="25"/>
         </w:numPr>
         <w:spacing w:after="0" w:line="240" w:lineRule="auto"/>
         <w:textAlignment w:val="baseline"/>
@@ -1160,7 +1282,7 @@
       <w:pPr>
         <w:numPr>
           <w:ilvl w:val="1"/>
-          <w:numId w:val="10"/>
+          <w:numId w:val="25"/>
         </w:numPr>
         <w:spacing w:after="0" w:line="240" w:lineRule="auto"/>
         <w:textAlignment w:val="baseline"/>
@@ -1190,7 +1312,7 @@
       <w:pPr>
         <w:numPr>
           <w:ilvl w:val="1"/>
-          <w:numId w:val="10"/>
+          <w:numId w:val="25"/>
         </w:numPr>
         <w:spacing w:after="0" w:line="240" w:lineRule="auto"/>
         <w:textAlignment w:val="baseline"/>
@@ -1221,7 +1343,7 @@
       <w:pPr>
         <w:numPr>
           <w:ilvl w:val="0"/>
-          <w:numId w:val="11"/>
+          <w:numId w:val="25"/>
         </w:numPr>
         <w:spacing w:after="0" w:line="240" w:lineRule="auto"/>
         <w:textAlignment w:val="baseline"/>
@@ -1242,7 +1364,7 @@
       <w:pPr>
         <w:numPr>
           <w:ilvl w:val="1"/>
-          <w:numId w:val="12"/>
+          <w:numId w:val="25"/>
         </w:numPr>
         <w:spacing w:after="0" w:line="240" w:lineRule="auto"/>
         <w:textAlignment w:val="baseline"/>
@@ -1263,7 +1385,7 @@
       <w:pPr>
         <w:numPr>
           <w:ilvl w:val="1"/>
-          <w:numId w:val="12"/>
+          <w:numId w:val="25"/>
         </w:numPr>
         <w:spacing w:after="0" w:line="240" w:lineRule="auto"/>
         <w:textAlignment w:val="baseline"/>
@@ -1284,7 +1406,7 @@
       <w:pPr>
         <w:numPr>
           <w:ilvl w:val="1"/>
-          <w:numId w:val="12"/>
+          <w:numId w:val="25"/>
         </w:numPr>
         <w:spacing w:after="0" w:line="240" w:lineRule="auto"/>
         <w:textAlignment w:val="baseline"/>
@@ -1307,7 +1429,7 @@
       <w:pPr>
         <w:numPr>
           <w:ilvl w:val="1"/>
-          <w:numId w:val="12"/>
+          <w:numId w:val="25"/>
         </w:numPr>
         <w:spacing w:after="0" w:line="240" w:lineRule="auto"/>
         <w:textAlignment w:val="baseline"/>
@@ -1328,7 +1450,7 @@
       <w:pPr>
         <w:numPr>
           <w:ilvl w:val="1"/>
-          <w:numId w:val="12"/>
+          <w:numId w:val="25"/>
         </w:numPr>
         <w:spacing w:after="0" w:line="240" w:lineRule="auto"/>
         <w:textAlignment w:val="baseline"/>
@@ -1359,7 +1481,7 @@
       <w:pPr>
         <w:numPr>
           <w:ilvl w:val="0"/>
-          <w:numId w:val="13"/>
+          <w:numId w:val="25"/>
         </w:numPr>
         <w:spacing w:after="0" w:line="240" w:lineRule="auto"/>
         <w:textAlignment w:val="baseline"/>
@@ -1380,7 +1502,7 @@
       <w:pPr>
         <w:numPr>
           <w:ilvl w:val="1"/>
-          <w:numId w:val="14"/>
+          <w:numId w:val="25"/>
         </w:numPr>
         <w:spacing w:after="0" w:line="240" w:lineRule="auto"/>
         <w:textAlignment w:val="baseline"/>
@@ -1401,7 +1523,7 @@
       <w:pPr>
         <w:numPr>
           <w:ilvl w:val="1"/>
-          <w:numId w:val="14"/>
+          <w:numId w:val="25"/>
         </w:numPr>
         <w:spacing w:after="0" w:line="240" w:lineRule="auto"/>
         <w:textAlignment w:val="baseline"/>
@@ -1422,7 +1544,7 @@
       <w:pPr>
         <w:numPr>
           <w:ilvl w:val="1"/>
-          <w:numId w:val="14"/>
+          <w:numId w:val="25"/>
         </w:numPr>
         <w:spacing w:after="0" w:line="240" w:lineRule="auto"/>
         <w:textAlignment w:val="baseline"/>
@@ -1445,7 +1567,7 @@
       <w:pPr>
         <w:numPr>
           <w:ilvl w:val="1"/>
-          <w:numId w:val="14"/>
+          <w:numId w:val="25"/>
         </w:numPr>
         <w:spacing w:after="0" w:line="240" w:lineRule="auto"/>
         <w:textAlignment w:val="baseline"/>
@@ -1466,7 +1588,7 @@
       <w:pPr>
         <w:numPr>
           <w:ilvl w:val="1"/>
-          <w:numId w:val="14"/>
+          <w:numId w:val="25"/>
         </w:numPr>
         <w:spacing w:after="0" w:line="240" w:lineRule="auto"/>
         <w:textAlignment w:val="baseline"/>
@@ -1497,7 +1619,7 @@
       <w:pPr>
         <w:numPr>
           <w:ilvl w:val="0"/>
-          <w:numId w:val="15"/>
+          <w:numId w:val="25"/>
         </w:numPr>
         <w:spacing w:after="0" w:line="240" w:lineRule="auto"/>
         <w:textAlignment w:val="baseline"/>
@@ -1534,7 +1656,7 @@
       <w:pPr>
         <w:numPr>
           <w:ilvl w:val="1"/>
-          <w:numId w:val="16"/>
+          <w:numId w:val="25"/>
         </w:numPr>
         <w:spacing w:after="0" w:line="240" w:lineRule="auto"/>
         <w:textAlignment w:val="baseline"/>
@@ -1557,7 +1679,7 @@
       <w:pPr>
         <w:numPr>
           <w:ilvl w:val="1"/>
-          <w:numId w:val="16"/>
+          <w:numId w:val="25"/>
         </w:numPr>
         <w:spacing w:after="0" w:line="240" w:lineRule="auto"/>
         <w:textAlignment w:val="baseline"/>
@@ -1578,7 +1700,7 @@
       <w:pPr>
         <w:numPr>
           <w:ilvl w:val="1"/>
-          <w:numId w:val="16"/>
+          <w:numId w:val="25"/>
         </w:numPr>
         <w:spacing w:after="0" w:line="240" w:lineRule="auto"/>
         <w:textAlignment w:val="baseline"/>
@@ -1599,7 +1721,7 @@
       <w:pPr>
         <w:numPr>
           <w:ilvl w:val="1"/>
-          <w:numId w:val="16"/>
+          <w:numId w:val="25"/>
         </w:numPr>
         <w:spacing w:after="0" w:line="240" w:lineRule="auto"/>
         <w:textAlignment w:val="baseline"/>
@@ -1630,7 +1752,7 @@
       <w:pPr>
         <w:numPr>
           <w:ilvl w:val="0"/>
-          <w:numId w:val="17"/>
+          <w:numId w:val="25"/>
         </w:numPr>
         <w:spacing w:after="0" w:line="240" w:lineRule="auto"/>
         <w:textAlignment w:val="baseline"/>
@@ -1651,7 +1773,7 @@
       <w:pPr>
         <w:numPr>
           <w:ilvl w:val="1"/>
-          <w:numId w:val="18"/>
+          <w:numId w:val="25"/>
         </w:numPr>
         <w:spacing w:after="0" w:line="240" w:lineRule="auto"/>
         <w:textAlignment w:val="baseline"/>
@@ -1672,7 +1794,7 @@
       <w:pPr>
         <w:numPr>
           <w:ilvl w:val="1"/>
-          <w:numId w:val="18"/>
+          <w:numId w:val="25"/>
         </w:numPr>
         <w:spacing w:after="0" w:line="240" w:lineRule="auto"/>
         <w:textAlignment w:val="baseline"/>
@@ -1695,7 +1817,7 @@
       <w:pPr>
         <w:numPr>
           <w:ilvl w:val="1"/>
-          <w:numId w:val="18"/>
+          <w:numId w:val="25"/>
         </w:numPr>
         <w:spacing w:after="0" w:line="240" w:lineRule="auto"/>
         <w:textAlignment w:val="baseline"/>
@@ -1716,7 +1838,7 @@
       <w:pPr>
         <w:numPr>
           <w:ilvl w:val="1"/>
-          <w:numId w:val="18"/>
+          <w:numId w:val="25"/>
         </w:numPr>
         <w:spacing w:after="0" w:line="240" w:lineRule="auto"/>
         <w:textAlignment w:val="baseline"/>
@@ -1737,7 +1859,7 @@
       <w:pPr>
         <w:numPr>
           <w:ilvl w:val="1"/>
-          <w:numId w:val="18"/>
+          <w:numId w:val="25"/>
         </w:numPr>
         <w:spacing w:after="0" w:line="240" w:lineRule="auto"/>
         <w:textAlignment w:val="baseline"/>
@@ -1758,7 +1880,7 @@
       <w:pPr>
         <w:numPr>
           <w:ilvl w:val="1"/>
-          <w:numId w:val="18"/>
+          <w:numId w:val="25"/>
         </w:numPr>
         <w:spacing w:after="0" w:line="240" w:lineRule="auto"/>
         <w:textAlignment w:val="baseline"/>
@@ -1789,7 +1911,7 @@
       <w:pPr>
         <w:numPr>
           <w:ilvl w:val="0"/>
-          <w:numId w:val="19"/>
+          <w:numId w:val="25"/>
         </w:numPr>
         <w:spacing w:after="0" w:line="240" w:lineRule="auto"/>
         <w:textAlignment w:val="baseline"/>
@@ -1810,7 +1932,7 @@
       <w:pPr>
         <w:numPr>
           <w:ilvl w:val="1"/>
-          <w:numId w:val="20"/>
+          <w:numId w:val="25"/>
         </w:numPr>
         <w:spacing w:after="0" w:line="240" w:lineRule="auto"/>
         <w:textAlignment w:val="baseline"/>
@@ -1831,7 +1953,7 @@
       <w:pPr>
         <w:numPr>
           <w:ilvl w:val="1"/>
-          <w:numId w:val="20"/>
+          <w:numId w:val="25"/>
         </w:numPr>
         <w:spacing w:after="0" w:line="240" w:lineRule="auto"/>
         <w:textAlignment w:val="baseline"/>
@@ -1854,7 +1976,7 @@
       <w:pPr>
         <w:numPr>
           <w:ilvl w:val="1"/>
-          <w:numId w:val="20"/>
+          <w:numId w:val="25"/>
         </w:numPr>
         <w:spacing w:after="0" w:line="240" w:lineRule="auto"/>
         <w:textAlignment w:val="baseline"/>
@@ -1875,7 +1997,7 @@
       <w:pPr>
         <w:numPr>
           <w:ilvl w:val="1"/>
-          <w:numId w:val="20"/>
+          <w:numId w:val="25"/>
         </w:numPr>
         <w:spacing w:after="0" w:line="240" w:lineRule="auto"/>
         <w:textAlignment w:val="baseline"/>
@@ -1896,7 +2018,7 @@
       <w:pPr>
         <w:numPr>
           <w:ilvl w:val="1"/>
-          <w:numId w:val="20"/>
+          <w:numId w:val="25"/>
         </w:numPr>
         <w:spacing w:after="0" w:line="240" w:lineRule="auto"/>
         <w:textAlignment w:val="baseline"/>
@@ -1927,7 +2049,7 @@
       <w:pPr>
         <w:numPr>
           <w:ilvl w:val="0"/>
-          <w:numId w:val="21"/>
+          <w:numId w:val="25"/>
         </w:numPr>
         <w:spacing w:after="0" w:line="240" w:lineRule="auto"/>
         <w:textAlignment w:val="baseline"/>
@@ -1964,7 +2086,7 @@
       <w:pPr>
         <w:numPr>
           <w:ilvl w:val="1"/>
-          <w:numId w:val="22"/>
+          <w:numId w:val="25"/>
         </w:numPr>
         <w:spacing w:after="0" w:line="240" w:lineRule="auto"/>
         <w:textAlignment w:val="baseline"/>
@@ -1985,7 +2107,7 @@
       <w:pPr>
         <w:numPr>
           <w:ilvl w:val="1"/>
-          <w:numId w:val="22"/>
+          <w:numId w:val="25"/>
         </w:numPr>
         <w:spacing w:after="0" w:line="240" w:lineRule="auto"/>
         <w:textAlignment w:val="baseline"/>
@@ -2006,7 +2128,7 @@
       <w:pPr>
         <w:numPr>
           <w:ilvl w:val="1"/>
-          <w:numId w:val="22"/>
+          <w:numId w:val="25"/>
         </w:numPr>
         <w:spacing w:after="0" w:line="240" w:lineRule="auto"/>
         <w:textAlignment w:val="baseline"/>
@@ -2027,18 +2149,20 @@
       <w:pPr>
         <w:numPr>
           <w:ilvl w:val="1"/>
-          <w:numId w:val="22"/>
-        </w:numPr>
-        <w:spacing w:after="0" w:line="240" w:lineRule="auto"/>
-        <w:textAlignment w:val="baseline"/>
-        <w:rPr>
-          <w:rFonts w:ascii="Times New Roman" w:eastAsia="Times New Roman" w:hAnsi="Times New Roman" w:cs="Times New Roman"/>
-          <w:color w:val="000000"/>
-        </w:rPr>
-      </w:pPr>
-      <w:r>
-        <w:rPr>
-          <w:rFonts w:ascii="Times New Roman" w:eastAsia="Times New Roman" w:hAnsi="Times New Roman" w:cs="Times New Roman"/>
+          <w:numId w:val="25"/>
+        </w:numPr>
+        <w:spacing w:after="0" w:line="240" w:lineRule="auto"/>
+        <w:textAlignment w:val="baseline"/>
+        <w:rPr>
+          <w:rFonts w:ascii="Times New Roman" w:eastAsia="Times New Roman" w:hAnsi="Times New Roman" w:cs="Times New Roman"/>
+          <w:b/>
+          <w:color w:val="000000"/>
+        </w:rPr>
+      </w:pPr>
+      <w:r>
+        <w:rPr>
+          <w:rFonts w:ascii="Times New Roman" w:eastAsia="Times New Roman" w:hAnsi="Times New Roman" w:cs="Times New Roman"/>
+          <w:b/>
           <w:color w:val="000000"/>
         </w:rPr>
         <w:t xml:space="preserve">citation chaining, </w:t>
@@ -2048,7 +2172,7 @@
       <w:pPr>
         <w:numPr>
           <w:ilvl w:val="1"/>
-          <w:numId w:val="22"/>
+          <w:numId w:val="25"/>
         </w:numPr>
         <w:spacing w:after="0" w:line="240" w:lineRule="auto"/>
         <w:textAlignment w:val="baseline"/>
@@ -2079,7 +2203,7 @@
       <w:pPr>
         <w:numPr>
           <w:ilvl w:val="0"/>
-          <w:numId w:val="23"/>
+          <w:numId w:val="25"/>
         </w:numPr>
         <w:spacing w:after="0" w:line="240" w:lineRule="auto"/>
         <w:textAlignment w:val="baseline"/>
@@ -2116,7 +2240,7 @@
       <w:pPr>
         <w:numPr>
           <w:ilvl w:val="1"/>
-          <w:numId w:val="24"/>
+          <w:numId w:val="25"/>
         </w:numPr>
         <w:spacing w:after="0" w:line="240" w:lineRule="auto"/>
         <w:textAlignment w:val="baseline"/>
@@ -2137,7 +2261,7 @@
       <w:pPr>
         <w:numPr>
           <w:ilvl w:val="1"/>
-          <w:numId w:val="24"/>
+          <w:numId w:val="25"/>
         </w:numPr>
         <w:spacing w:after="0" w:line="240" w:lineRule="auto"/>
         <w:textAlignment w:val="baseline"/>
@@ -2167,7 +2291,7 @@
       <w:pPr>
         <w:numPr>
           <w:ilvl w:val="1"/>
-          <w:numId w:val="24"/>
+          <w:numId w:val="25"/>
         </w:numPr>
         <w:spacing w:after="0" w:line="240" w:lineRule="auto"/>
         <w:textAlignment w:val="baseline"/>
@@ -2188,28 +2312,32 @@
       <w:pPr>
         <w:numPr>
           <w:ilvl w:val="1"/>
-          <w:numId w:val="24"/>
-        </w:numPr>
-        <w:spacing w:after="0" w:line="240" w:lineRule="auto"/>
-        <w:textAlignment w:val="baseline"/>
-        <w:rPr>
-          <w:rFonts w:ascii="Times New Roman" w:eastAsia="Times New Roman" w:hAnsi="Times New Roman" w:cs="Times New Roman"/>
-          <w:color w:val="000000"/>
-        </w:rPr>
-      </w:pPr>
-      <w:r>
-        <w:rPr>
-          <w:rFonts w:ascii="Times New Roman" w:eastAsia="Times New Roman" w:hAnsi="Times New Roman" w:cs="Times New Roman"/>
+          <w:numId w:val="25"/>
+        </w:numPr>
+        <w:spacing w:after="0" w:line="240" w:lineRule="auto"/>
+        <w:textAlignment w:val="baseline"/>
+        <w:rPr>
+          <w:rFonts w:ascii="Times New Roman" w:eastAsia="Times New Roman" w:hAnsi="Times New Roman" w:cs="Times New Roman"/>
+          <w:b/>
+          <w:color w:val="000000"/>
+        </w:rPr>
+      </w:pPr>
+      <w:bookmarkStart w:id="0" w:name="_GoBack"/>
+      <w:r>
+        <w:rPr>
+          <w:rFonts w:ascii="Times New Roman" w:eastAsia="Times New Roman" w:hAnsi="Times New Roman" w:cs="Times New Roman"/>
+          <w:b/>
           <w:color w:val="000000"/>
         </w:rPr>
         <w:t xml:space="preserve">Charles Dickens, </w:t>
       </w:r>
     </w:p>
-    <w:p>
-      <w:pPr>
-        <w:numPr>
-          <w:ilvl w:val="1"/>
-          <w:numId w:val="24"/>
+    <w:bookmarkEnd w:id="0"/>
+    <w:p>
+      <w:pPr>
+        <w:numPr>
+          <w:ilvl w:val="1"/>
+          <w:numId w:val="25"/>
         </w:numPr>
         <w:spacing w:after="0" w:line="240" w:lineRule="auto"/>
         <w:textAlignment w:val="baseline"/>
@@ -2267,7 +2395,7 @@
         <w:ind w:left="1440" w:hanging="360"/>
       </w:pPr>
     </w:lvl>
-    <w:lvl w:ilvl="2" w:tentative="1">
+    <w:lvl w:ilvl="2">
       <w:start w:val="1"/>
       <w:numFmt w:val="decimal"/>
       <w:lvlText w:val="%3."/>
@@ -2353,6 +2481,146 @@
     </w:lvl>
   </w:abstractNum>
   <w:abstractNum w:abstractNumId="1" w15:restartNumberingAfterBreak="0">
+    <w:nsid w:val="3CB22AB6"/>
+    <w:multiLevelType w:val="multilevel"/>
+    <w:tmpl w:val="AA52AE68"/>
+    <w:lvl w:ilvl="0">
+      <w:start w:val="1"/>
+      <w:numFmt w:val="decimal"/>
+      <w:lvlText w:val="%1."/>
+      <w:lvlJc w:val="left"/>
+      <w:pPr>
+        <w:tabs>
+          <w:tab w:val="num" w:pos="720"/>
+        </w:tabs>
+        <w:ind w:left="720" w:hanging="360"/>
+      </w:pPr>
+      <w:rPr>
+        <w:rFonts w:hint="default"/>
+      </w:rPr>
+    </w:lvl>
+    <w:lvl w:ilvl="1">
+      <w:start w:val="1"/>
+      <w:numFmt w:val="lowerLetter"/>
+      <w:lvlText w:val="%2."/>
+      <w:lvlJc w:val="left"/>
+      <w:pPr>
+        <w:tabs>
+          <w:tab w:val="num" w:pos="1440"/>
+        </w:tabs>
+        <w:ind w:left="1440" w:hanging="360"/>
+      </w:pPr>
+      <w:rPr>
+        <w:rFonts w:hint="default"/>
+      </w:rPr>
+    </w:lvl>
+    <w:lvl w:ilvl="2">
+      <w:start w:val="1"/>
+      <w:numFmt w:val="decimal"/>
+      <w:lvlText w:val="%3."/>
+      <w:lvlJc w:val="left"/>
+      <w:pPr>
+        <w:tabs>
+          <w:tab w:val="num" w:pos="2160"/>
+        </w:tabs>
+        <w:ind w:left="2160" w:hanging="360"/>
+      </w:pPr>
+      <w:rPr>
+        <w:rFonts w:hint="default"/>
+      </w:rPr>
+    </w:lvl>
+    <w:lvl w:ilvl="3">
+      <w:start w:val="1"/>
+      <w:numFmt w:val="lowerLetter"/>
+      <w:lvlText w:val="%4."/>
+      <w:lvlJc w:val="left"/>
+      <w:pPr>
+        <w:tabs>
+          <w:tab w:val="num" w:pos="2880"/>
+        </w:tabs>
+        <w:ind w:left="2880" w:hanging="360"/>
+      </w:pPr>
+      <w:rPr>
+        <w:rFonts w:hint="default"/>
+      </w:rPr>
+    </w:lvl>
+    <w:lvl w:ilvl="4">
+      <w:start w:val="1"/>
+      <w:numFmt w:val="decimal"/>
+      <w:lvlText w:val="%5."/>
+      <w:lvlJc w:val="left"/>
+      <w:pPr>
+        <w:tabs>
+          <w:tab w:val="num" w:pos="3600"/>
+        </w:tabs>
+        <w:ind w:left="3600" w:hanging="360"/>
+      </w:pPr>
+      <w:rPr>
+        <w:rFonts w:hint="default"/>
+      </w:rPr>
+    </w:lvl>
+    <w:lvl w:ilvl="5">
+      <w:start w:val="1"/>
+      <w:numFmt w:val="lowerLetter"/>
+      <w:lvlText w:val="%6."/>
+      <w:lvlJc w:val="left"/>
+      <w:pPr>
+        <w:tabs>
+          <w:tab w:val="num" w:pos="4320"/>
+        </w:tabs>
+        <w:ind w:left="4320" w:hanging="360"/>
+      </w:pPr>
+      <w:rPr>
+        <w:rFonts w:hint="default"/>
+      </w:rPr>
+    </w:lvl>
+    <w:lvl w:ilvl="6">
+      <w:start w:val="1"/>
+      <w:numFmt w:val="decimal"/>
+      <w:lvlText w:val="%7."/>
+      <w:lvlJc w:val="left"/>
+      <w:pPr>
+        <w:tabs>
+          <w:tab w:val="num" w:pos="5040"/>
+        </w:tabs>
+        <w:ind w:left="5040" w:hanging="360"/>
+      </w:pPr>
+      <w:rPr>
+        <w:rFonts w:hint="default"/>
+      </w:rPr>
+    </w:lvl>
+    <w:lvl w:ilvl="7">
+      <w:start w:val="1"/>
+      <w:numFmt w:val="lowerLetter"/>
+      <w:lvlText w:val="%8."/>
+      <w:lvlJc w:val="left"/>
+      <w:pPr>
+        <w:tabs>
+          <w:tab w:val="num" w:pos="5760"/>
+        </w:tabs>
+        <w:ind w:left="5760" w:hanging="360"/>
+      </w:pPr>
+      <w:rPr>
+        <w:rFonts w:hint="default"/>
+      </w:rPr>
+    </w:lvl>
+    <w:lvl w:ilvl="8">
+      <w:start w:val="1"/>
+      <w:numFmt w:val="decimal"/>
+      <w:lvlText w:val="%9."/>
+      <w:lvlJc w:val="left"/>
+      <w:pPr>
+        <w:tabs>
+          <w:tab w:val="num" w:pos="6480"/>
+        </w:tabs>
+        <w:ind w:left="6480" w:hanging="360"/>
+      </w:pPr>
+      <w:rPr>
+        <w:rFonts w:hint="default"/>
+      </w:rPr>
+    </w:lvl>
+  </w:abstractNum>
+  <w:abstractNum w:abstractNumId="2" w15:restartNumberingAfterBreak="0">
     <w:nsid w:val="79731284"/>
     <w:multiLevelType w:val="multilevel"/>
     <w:tmpl w:val="30467E8E"/>
@@ -2510,11 +2778,123 @@
   </w:num>
   <w:num w:numId="6">
     <w:abstractNumId w:val="0"/>
+    <w:lvlOverride w:ilvl="0">
+      <w:lvl w:ilvl="0">
+        <w:start w:val="1"/>
+        <w:numFmt w:val="decimal"/>
+        <w:lvlText w:val="%1."/>
+        <w:lvlJc w:val="left"/>
+        <w:pPr>
+          <w:tabs>
+            <w:tab w:val="num" w:pos="720"/>
+          </w:tabs>
+          <w:ind w:left="720" w:hanging="360"/>
+        </w:pPr>
+      </w:lvl>
+    </w:lvlOverride>
     <w:lvlOverride w:ilvl="1">
       <w:lvl w:ilvl="1">
         <w:numFmt w:val="lowerLetter"/>
         <w:lvlText w:val="%2."/>
         <w:lvlJc w:val="left"/>
+      </w:lvl>
+    </w:lvlOverride>
+    <w:lvlOverride w:ilvl="2">
+      <w:lvl w:ilvl="2" w:tentative="1">
+        <w:start w:val="1"/>
+        <w:numFmt w:val="decimal"/>
+        <w:lvlText w:val="%3."/>
+        <w:lvlJc w:val="left"/>
+        <w:pPr>
+          <w:tabs>
+            <w:tab w:val="num" w:pos="2160"/>
+          </w:tabs>
+          <w:ind w:left="2160" w:hanging="360"/>
+        </w:pPr>
+      </w:lvl>
+    </w:lvlOverride>
+    <w:lvlOverride w:ilvl="3">
+      <w:lvl w:ilvl="3" w:tentative="1">
+        <w:start w:val="1"/>
+        <w:numFmt w:val="decimal"/>
+        <w:lvlText w:val="%4."/>
+        <w:lvlJc w:val="left"/>
+        <w:pPr>
+          <w:tabs>
+            <w:tab w:val="num" w:pos="2880"/>
+          </w:tabs>
+          <w:ind w:left="2880" w:hanging="360"/>
+        </w:pPr>
+      </w:lvl>
+    </w:lvlOverride>
+    <w:lvlOverride w:ilvl="4">
+      <w:lvl w:ilvl="4" w:tentative="1">
+        <w:start w:val="1"/>
+        <w:numFmt w:val="decimal"/>
+        <w:lvlText w:val="%5."/>
+        <w:lvlJc w:val="left"/>
+        <w:pPr>
+          <w:tabs>
+            <w:tab w:val="num" w:pos="3600"/>
+          </w:tabs>
+          <w:ind w:left="3600" w:hanging="360"/>
+        </w:pPr>
+      </w:lvl>
+    </w:lvlOverride>
+    <w:lvlOverride w:ilvl="5">
+      <w:lvl w:ilvl="5" w:tentative="1">
+        <w:start w:val="1"/>
+        <w:numFmt w:val="decimal"/>
+        <w:lvlText w:val="%6."/>
+        <w:lvlJc w:val="left"/>
+        <w:pPr>
+          <w:tabs>
+            <w:tab w:val="num" w:pos="4320"/>
+          </w:tabs>
+          <w:ind w:left="4320" w:hanging="360"/>
+        </w:pPr>
+      </w:lvl>
+    </w:lvlOverride>
+    <w:lvlOverride w:ilvl="6">
+      <w:lvl w:ilvl="6" w:tentative="1">
+        <w:start w:val="1"/>
+        <w:numFmt w:val="decimal"/>
+        <w:lvlText w:val="%7."/>
+        <w:lvlJc w:val="left"/>
+        <w:pPr>
+          <w:tabs>
+            <w:tab w:val="num" w:pos="5040"/>
+          </w:tabs>
+          <w:ind w:left="5040" w:hanging="360"/>
+        </w:pPr>
+      </w:lvl>
+    </w:lvlOverride>
+    <w:lvlOverride w:ilvl="7">
+      <w:lvl w:ilvl="7" w:tentative="1">
+        <w:start w:val="1"/>
+        <w:numFmt w:val="decimal"/>
+        <w:lvlText w:val="%8."/>
+        <w:lvlJc w:val="left"/>
+        <w:pPr>
+          <w:tabs>
+            <w:tab w:val="num" w:pos="5760"/>
+          </w:tabs>
+          <w:ind w:left="5760" w:hanging="360"/>
+        </w:pPr>
+      </w:lvl>
+    </w:lvlOverride>
+    <w:lvlOverride w:ilvl="8">
+      <w:lvl w:ilvl="8" w:tentative="1">
+        <w:start w:val="1"/>
+        <w:numFmt w:val="decimal"/>
+        <w:lvlText w:val="%9."/>
+        <w:lvlJc w:val="left"/>
+        <w:pPr>
+          <w:tabs>
+            <w:tab w:val="num" w:pos="6480"/>
+          </w:tabs>
+          <w:ind w:left="6480" w:hanging="360"/>
+        </w:pPr>
       </w:lvl>
     </w:lvlOverride>
   </w:num>
@@ -2543,7 +2923,7 @@
     </w:lvlOverride>
   </w:num>
   <w:num w:numId="9">
-    <w:abstractNumId w:val="1"/>
+    <w:abstractNumId w:val="2"/>
     <w:lvlOverride w:ilvl="0">
       <w:lvl w:ilvl="0">
         <w:numFmt w:val="decimal"/>
@@ -2553,7 +2933,7 @@
     </w:lvlOverride>
   </w:num>
   <w:num w:numId="10">
-    <w:abstractNumId w:val="1"/>
+    <w:abstractNumId w:val="2"/>
     <w:lvlOverride w:ilvl="0">
       <w:lvl w:ilvl="0">
         <w:numFmt w:val="decimal"/>
@@ -2570,7 +2950,7 @@
     </w:lvlOverride>
   </w:num>
   <w:num w:numId="11">
-    <w:abstractNumId w:val="1"/>
+    <w:abstractNumId w:val="2"/>
     <w:lvlOverride w:ilvl="0">
       <w:lvl w:ilvl="0">
         <w:numFmt w:val="decimal"/>
@@ -2587,7 +2967,7 @@
     </w:lvlOverride>
   </w:num>
   <w:num w:numId="12">
-    <w:abstractNumId w:val="1"/>
+    <w:abstractNumId w:val="2"/>
     <w:lvlOverride w:ilvl="0">
       <w:lvl w:ilvl="0">
         <w:numFmt w:val="decimal"/>
@@ -2604,7 +2984,7 @@
     </w:lvlOverride>
   </w:num>
   <w:num w:numId="13">
-    <w:abstractNumId w:val="1"/>
+    <w:abstractNumId w:val="2"/>
     <w:lvlOverride w:ilvl="0">
       <w:lvl w:ilvl="0">
         <w:numFmt w:val="decimal"/>
@@ -2621,7 +3001,7 @@
     </w:lvlOverride>
   </w:num>
   <w:num w:numId="14">
-    <w:abstractNumId w:val="1"/>
+    <w:abstractNumId w:val="2"/>
     <w:lvlOverride w:ilvl="0">
       <w:lvl w:ilvl="0">
         <w:numFmt w:val="decimal"/>
@@ -2638,7 +3018,7 @@
     </w:lvlOverride>
   </w:num>
   <w:num w:numId="15">
-    <w:abstractNumId w:val="1"/>
+    <w:abstractNumId w:val="2"/>
     <w:lvlOverride w:ilvl="0">
       <w:lvl w:ilvl="0">
         <w:numFmt w:val="decimal"/>
@@ -2655,7 +3035,7 @@
     </w:lvlOverride>
   </w:num>
   <w:num w:numId="16">
-    <w:abstractNumId w:val="1"/>
+    <w:abstractNumId w:val="2"/>
     <w:lvlOverride w:ilvl="0">
       <w:lvl w:ilvl="0">
         <w:numFmt w:val="decimal"/>
@@ -2672,7 +3052,7 @@
     </w:lvlOverride>
   </w:num>
   <w:num w:numId="17">
-    <w:abstractNumId w:val="1"/>
+    <w:abstractNumId w:val="2"/>
     <w:lvlOverride w:ilvl="0">
       <w:lvl w:ilvl="0">
         <w:numFmt w:val="decimal"/>
@@ -2689,7 +3069,7 @@
     </w:lvlOverride>
   </w:num>
   <w:num w:numId="18">
-    <w:abstractNumId w:val="1"/>
+    <w:abstractNumId w:val="2"/>
     <w:lvlOverride w:ilvl="0">
       <w:lvl w:ilvl="0">
         <w:numFmt w:val="decimal"/>
@@ -2706,7 +3086,7 @@
     </w:lvlOverride>
   </w:num>
   <w:num w:numId="19">
-    <w:abstractNumId w:val="1"/>
+    <w:abstractNumId w:val="2"/>
     <w:lvlOverride w:ilvl="0">
       <w:lvl w:ilvl="0">
         <w:numFmt w:val="decimal"/>
@@ -2723,7 +3103,7 @@
     </w:lvlOverride>
   </w:num>
   <w:num w:numId="20">
-    <w:abstractNumId w:val="1"/>
+    <w:abstractNumId w:val="2"/>
     <w:lvlOverride w:ilvl="0">
       <w:lvl w:ilvl="0">
         <w:numFmt w:val="decimal"/>
@@ -2740,7 +3120,7 @@
     </w:lvlOverride>
   </w:num>
   <w:num w:numId="21">
-    <w:abstractNumId w:val="1"/>
+    <w:abstractNumId w:val="2"/>
     <w:lvlOverride w:ilvl="0">
       <w:lvl w:ilvl="0">
         <w:numFmt w:val="decimal"/>
@@ -2757,7 +3137,7 @@
     </w:lvlOverride>
   </w:num>
   <w:num w:numId="22">
-    <w:abstractNumId w:val="1"/>
+    <w:abstractNumId w:val="2"/>
     <w:lvlOverride w:ilvl="0">
       <w:lvl w:ilvl="0">
         <w:numFmt w:val="decimal"/>
@@ -2774,7 +3154,7 @@
     </w:lvlOverride>
   </w:num>
   <w:num w:numId="23">
-    <w:abstractNumId w:val="1"/>
+    <w:abstractNumId w:val="2"/>
     <w:lvlOverride w:ilvl="0">
       <w:lvl w:ilvl="0">
         <w:numFmt w:val="decimal"/>
@@ -2791,7 +3171,7 @@
     </w:lvlOverride>
   </w:num>
   <w:num w:numId="24">
-    <w:abstractNumId w:val="1"/>
+    <w:abstractNumId w:val="2"/>
     <w:lvlOverride w:ilvl="0">
       <w:lvl w:ilvl="0">
         <w:numFmt w:val="decimal"/>
@@ -2806,6 +3186,9 @@
         <w:lvlJc w:val="left"/>
       </w:lvl>
     </w:lvlOverride>
+  </w:num>
+  <w:num w:numId="25">
+    <w:abstractNumId w:val="1"/>
   </w:num>
 </w:numbering>
 </file>

</xml_diff>